<commit_message>
keep preset dashes with any line width
Change-Id: I496e1cbac527383837a4e8fcdee42967ecf555e4
</commit_message>
<xml_diff>
--- a/sw/qa/extras/ooxmlexport/data/LineStyle_DashType.docx
+++ b/sw/qa/extras/ooxmlexport/data/LineStyle_DashType.docx
@@ -25,7 +25,7 @@
                   <wp:posOffset>4100195</wp:posOffset>
                 </wp:positionV>
                 <wp:extent cx="3191510" cy="1776095"/>
-                <wp:effectExtent l="19050" t="19050" r="46990" b="33655"/>
+                <wp:effectExtent l="38100" t="38100" r="46990" b="33655"/>
                 <wp:wrapNone/>
                 <wp:docPr id="7" name="Téglalap 7"/>
                 <wp:cNvGraphicFramePr/>
@@ -41,7 +41,7 @@
                         <a:prstGeom prst="rect">
                           <a:avLst/>
                         </a:prstGeom>
-                        <a:ln w="50800">
+                        <a:ln w="76200">
                           <a:prstDash val="lgDashDotDot"/>
                         </a:ln>
                       </wps:spPr>
@@ -103,7 +103,7 @@
           </mc:Choice>
           <mc:Fallback>
             <w:pict>
-              <v:rect id="Téglalap 7" o:spid="_x0000_s1026" style="position:absolute;margin-left:259.2pt;margin-top:322.85pt;width:251.3pt;height:139.85pt;z-index:251671552;visibility:visible;mso-wrap-style:square;mso-width-percent:0;mso-height-percent:0;mso-wrap-distance-left:9pt;mso-wrap-distance-top:0;mso-wrap-distance-right:9pt;mso-wrap-distance-bottom:0;mso-position-horizontal:absolute;mso-position-horizontal-relative:text;mso-position-vertical:absolute;mso-position-vertical-relative:text;mso-width-percent:0;mso-height-percent:0;mso-width-relative:page;mso-height-relative:page;v-text-anchor:middle" o:gfxdata="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" fillcolor="#4472c4 [3204]" strokecolor="#1f3763 [1604]" strokeweight="4pt">
+              <v:rect id="Téglalap 7" o:spid="_x0000_s1026" style="position:absolute;margin-left:259.2pt;margin-top:322.85pt;width:251.3pt;height:139.85pt;z-index:251671552;visibility:visible;mso-wrap-style:square;mso-width-percent:0;mso-height-percent:0;mso-wrap-distance-left:9pt;mso-wrap-distance-top:0;mso-wrap-distance-right:9pt;mso-wrap-distance-bottom:0;mso-position-horizontal:absolute;mso-position-horizontal-relative:text;mso-position-vertical:absolute;mso-position-vertical-relative:text;mso-width-percent:0;mso-height-percent:0;mso-width-relative:page;mso-height-relative:page;v-text-anchor:middle" o:gfxdata="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" fillcolor="#4472c4 [3204]" strokecolor="#1f3763 [1604]" strokeweight="6pt">
                 <v:stroke dashstyle="longDashDotDot"/>
                 <v:textbox>
                   <w:txbxContent>
@@ -152,7 +152,7 @@
                   <wp:posOffset>2030095</wp:posOffset>
                 </wp:positionV>
                 <wp:extent cx="3191510" cy="1776095"/>
-                <wp:effectExtent l="19050" t="19050" r="46990" b="33655"/>
+                <wp:effectExtent l="19050" t="19050" r="27940" b="14605"/>
                 <wp:wrapNone/>
                 <wp:docPr id="6" name="Téglalap 6"/>
                 <wp:cNvGraphicFramePr/>
@@ -168,7 +168,7 @@
                         <a:prstGeom prst="rect">
                           <a:avLst/>
                         </a:prstGeom>
-                        <a:ln w="50800">
+                        <a:ln w="38100">
                           <a:prstDash val="lgDashDot"/>
                         </a:ln>
                       </wps:spPr>
@@ -230,7 +230,7 @@
           </mc:Choice>
           <mc:Fallback>
             <w:pict>
-              <v:rect id="Téglalap 6" o:spid="_x0000_s1027" style="position:absolute;margin-left:260.4pt;margin-top:159.85pt;width:251.3pt;height:139.85pt;z-index:251669504;visibility:visible;mso-wrap-style:square;mso-width-percent:0;mso-height-percent:0;mso-wrap-distance-left:9pt;mso-wrap-distance-top:0;mso-wrap-distance-right:9pt;mso-wrap-distance-bottom:0;mso-position-horizontal:absolute;mso-position-horizontal-relative:text;mso-position-vertical:absolute;mso-position-vertical-relative:text;mso-width-percent:0;mso-height-percent:0;mso-width-relative:page;mso-height-relative:page;v-text-anchor:middle" o:gfxdata="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" fillcolor="#4472c4 [3204]" strokecolor="#1f3763 [1604]" strokeweight="4pt">
+              <v:rect id="Téglalap 6" o:spid="_x0000_s1027" style="position:absolute;margin-left:260.4pt;margin-top:159.85pt;width:251.3pt;height:139.85pt;z-index:251669504;visibility:visible;mso-wrap-style:square;mso-width-percent:0;mso-height-percent:0;mso-wrap-distance-left:9pt;mso-wrap-distance-top:0;mso-wrap-distance-right:9pt;mso-wrap-distance-bottom:0;mso-position-horizontal:absolute;mso-position-horizontal-relative:text;mso-position-vertical:absolute;mso-position-vertical-relative:text;mso-width-percent:0;mso-height-percent:0;mso-width-relative:page;mso-height-relative:page;v-text-anchor:middle" o:gfxdata="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" fillcolor="#4472c4 [3204]" strokecolor="#1f3763 [1604]" strokeweight="3pt">
                 <v:stroke dashstyle="longDashDot"/>
                 <v:textbox>
                   <w:txbxContent>
@@ -279,7 +279,7 @@
                   <wp:posOffset>6198235</wp:posOffset>
                 </wp:positionV>
                 <wp:extent cx="3191510" cy="1776095"/>
-                <wp:effectExtent l="19050" t="19050" r="46990" b="33655"/>
+                <wp:effectExtent l="0" t="0" r="27940" b="14605"/>
                 <wp:wrapNone/>
                 <wp:docPr id="4" name="Téglalap 4"/>
                 <wp:cNvGraphicFramePr/>
@@ -295,7 +295,7 @@
                         <a:prstGeom prst="rect">
                           <a:avLst/>
                         </a:prstGeom>
-                        <a:ln w="50800">
+                        <a:ln w="6350">
                           <a:prstDash val="dashDot"/>
                         </a:ln>
                       </wps:spPr>
@@ -357,7 +357,7 @@
           </mc:Choice>
           <mc:Fallback>
             <w:pict>
-              <v:rect id="Téglalap 4" o:spid="_x0000_s1028" style="position:absolute;margin-left:1.5pt;margin-top:488.05pt;width:251.3pt;height:139.85pt;z-index:251665408;visibility:visible;mso-wrap-style:square;mso-width-percent:0;mso-height-percent:0;mso-wrap-distance-left:9pt;mso-wrap-distance-top:0;mso-wrap-distance-right:9pt;mso-wrap-distance-bottom:0;mso-position-horizontal:absolute;mso-position-horizontal-relative:margin;mso-position-vertical:absolute;mso-position-vertical-relative:text;mso-width-percent:0;mso-height-percent:0;mso-width-relative:page;mso-height-relative:page;v-text-anchor:middle" o:gfxdata="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" fillcolor="#4472c4 [3204]" strokecolor="#1f3763 [1604]" strokeweight="4pt">
+              <v:rect id="Téglalap 4" o:spid="_x0000_s1028" style="position:absolute;margin-left:1.5pt;margin-top:488.05pt;width:251.3pt;height:139.85pt;z-index:251665408;visibility:visible;mso-wrap-style:square;mso-width-percent:0;mso-height-percent:0;mso-wrap-distance-left:9pt;mso-wrap-distance-top:0;mso-wrap-distance-right:9pt;mso-wrap-distance-bottom:0;mso-position-horizontal:absolute;mso-position-horizontal-relative:margin;mso-position-vertical:absolute;mso-position-vertical-relative:text;mso-width-percent:0;mso-height-percent:0;mso-width-relative:page;mso-height-relative:page;v-text-anchor:middle" o:gfxdata="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" fillcolor="#4472c4 [3204]" strokecolor="#1f3763 [1604]" strokeweight=".5pt">
                 <v:stroke dashstyle="dashDot"/>
                 <v:textbox>
                   <w:txbxContent>
@@ -423,7 +423,7 @@
                         <a:prstGeom prst="rect">
                           <a:avLst/>
                         </a:prstGeom>
-                        <a:ln w="50800">
+                        <a:ln w="57150">
                           <a:prstDash val="dash"/>
                         </a:ln>
                       </wps:spPr>
@@ -483,7 +483,7 @@
           </mc:Choice>
           <mc:Fallback>
             <w:pict>
-              <v:rect id="Téglalap 3" o:spid="_x0000_s1029" style="position:absolute;margin-left:1.5pt;margin-top:323.05pt;width:251.3pt;height:139.85pt;z-index:251663360;visibility:visible;mso-wrap-style:square;mso-width-percent:0;mso-height-percent:0;mso-wrap-distance-left:9pt;mso-wrap-distance-top:0;mso-wrap-distance-right:9pt;mso-wrap-distance-bottom:0;mso-position-horizontal:absolute;mso-position-horizontal-relative:margin;mso-position-vertical:absolute;mso-position-vertical-relative:text;mso-width-percent:0;mso-height-percent:0;mso-width-relative:page;mso-height-relative:page;v-text-anchor:middle" o:gfxdata="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" fillcolor="#4472c4 [3204]" strokecolor="#1f3763 [1604]" strokeweight="4pt">
+              <v:rect id="Téglalap 3" o:spid="_x0000_s1029" style="position:absolute;margin-left:1.5pt;margin-top:323.05pt;width:251.3pt;height:139.85pt;z-index:251663360;visibility:visible;mso-wrap-style:square;mso-width-percent:0;mso-height-percent:0;mso-wrap-distance-left:9pt;mso-wrap-distance-top:0;mso-wrap-distance-right:9pt;mso-wrap-distance-bottom:0;mso-position-horizontal:absolute;mso-position-horizontal-relative:margin;mso-position-vertical:absolute;mso-position-vertical-relative:text;mso-width-percent:0;mso-height-percent:0;mso-width-relative:page;mso-height-relative:page;v-text-anchor:middle" o:gfxdata="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" fillcolor="#4472c4 [3204]" strokecolor="#1f3763 [1604]" strokeweight="4.5pt">
                 <v:stroke dashstyle="dash"/>
                 <v:textbox>
                   <w:txbxContent>
@@ -531,7 +531,7 @@
                   <wp:posOffset>2037715</wp:posOffset>
                 </wp:positionV>
                 <wp:extent cx="3191510" cy="1776095"/>
-                <wp:effectExtent l="19050" t="19050" r="46990" b="33655"/>
+                <wp:effectExtent l="19050" t="19050" r="27940" b="14605"/>
                 <wp:wrapNone/>
                 <wp:docPr id="2" name="Téglalap 2"/>
                 <wp:cNvGraphicFramePr/>
@@ -547,7 +547,7 @@
                         <a:prstGeom prst="rect">
                           <a:avLst/>
                         </a:prstGeom>
-                        <a:ln w="50800">
+                        <a:ln w="28575">
                           <a:prstDash val="sysDash"/>
                         </a:ln>
                       </wps:spPr>
@@ -609,7 +609,7 @@
           </mc:Choice>
           <mc:Fallback>
             <w:pict>
-              <v:rect id="Téglalap 2" o:spid="_x0000_s1030" style="position:absolute;margin-left:1.5pt;margin-top:160.45pt;width:251.3pt;height:139.85pt;z-index:251661312;visibility:visible;mso-wrap-style:square;mso-width-percent:0;mso-height-percent:0;mso-wrap-distance-left:9pt;mso-wrap-distance-top:0;mso-wrap-distance-right:9pt;mso-wrap-distance-bottom:0;mso-position-horizontal:absolute;mso-position-horizontal-relative:margin;mso-position-vertical:absolute;mso-position-vertical-relative:text;mso-width-percent:0;mso-height-percent:0;mso-width-relative:page;mso-height-relative:page;v-text-anchor:middle" o:gfxdata="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" fillcolor="#4472c4 [3204]" strokecolor="#1f3763 [1604]" strokeweight="4pt">
+              <v:rect id="Téglalap 2" o:spid="_x0000_s1030" style="position:absolute;margin-left:1.5pt;margin-top:160.45pt;width:251.3pt;height:139.85pt;z-index:251661312;visibility:visible;mso-wrap-style:square;mso-width-percent:0;mso-height-percent:0;mso-wrap-distance-left:9pt;mso-wrap-distance-top:0;mso-wrap-distance-right:9pt;mso-wrap-distance-bottom:0;mso-position-horizontal:absolute;mso-position-horizontal-relative:margin;mso-position-vertical:absolute;mso-position-vertical-relative:text;mso-width-percent:0;mso-height-percent:0;mso-width-relative:page;mso-height-relative:page;v-text-anchor:middle" o:gfxdata="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" fillcolor="#4472c4 [3204]" strokecolor="#1f3763 [1604]" strokeweight="2.25pt">
                 <v:stroke dashstyle="3 1"/>
                 <v:textbox>
                   <w:txbxContent>
@@ -659,7 +659,7 @@
                   <wp:posOffset>23495</wp:posOffset>
                 </wp:positionV>
                 <wp:extent cx="3191510" cy="1776095"/>
-                <wp:effectExtent l="19050" t="19050" r="46990" b="33655"/>
+                <wp:effectExtent l="0" t="0" r="27940" b="14605"/>
                 <wp:wrapNone/>
                 <wp:docPr id="5" name="Téglalap 5"/>
                 <wp:cNvGraphicFramePr/>
@@ -675,7 +675,7 @@
                         <a:prstGeom prst="rect">
                           <a:avLst/>
                         </a:prstGeom>
-                        <a:ln w="50800">
+                        <a:ln w="19050">
                           <a:prstDash val="lgDash"/>
                         </a:ln>
                       </wps:spPr>
@@ -737,7 +737,7 @@
           </mc:Choice>
           <mc:Fallback>
             <w:pict>
-              <v:rect id="Téglalap 5" o:spid="_x0000_s1031" style="position:absolute;margin-left:259.2pt;margin-top:1.85pt;width:251.3pt;height:139.85pt;z-index:251667456;visibility:visible;mso-wrap-style:square;mso-width-percent:0;mso-height-percent:0;mso-wrap-distance-left:9pt;mso-wrap-distance-top:0;mso-wrap-distance-right:9pt;mso-wrap-distance-bottom:0;mso-position-horizontal:absolute;mso-position-horizontal-relative:text;mso-position-vertical:absolute;mso-position-vertical-relative:text;mso-width-percent:0;mso-height-percent:0;mso-width-relative:page;mso-height-relative:page;v-text-anchor:middle" o:gfxdata="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" fillcolor="#4472c4 [3204]" strokecolor="#1f3763 [1604]" strokeweight="4pt">
+              <v:rect id="Téglalap 5" o:spid="_x0000_s1031" style="position:absolute;margin-left:259.2pt;margin-top:1.85pt;width:251.3pt;height:139.85pt;z-index:251667456;visibility:visible;mso-wrap-style:square;mso-width-percent:0;mso-height-percent:0;mso-wrap-distance-left:9pt;mso-wrap-distance-top:0;mso-wrap-distance-right:9pt;mso-wrap-distance-bottom:0;mso-position-horizontal:absolute;mso-position-horizontal-relative:text;mso-position-vertical:absolute;mso-position-vertical-relative:text;mso-width-percent:0;mso-height-percent:0;mso-width-relative:page;mso-height-relative:page;v-text-anchor:middle" o:gfxdata="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" fillcolor="#4472c4 [3204]" strokecolor="#1f3763 [1604]" strokeweight="1.5pt">
                 <v:stroke dashstyle="longDash"/>
                 <v:textbox>
                   <w:txbxContent>
@@ -783,7 +783,7 @@
                   <wp:posOffset>19050</wp:posOffset>
                 </wp:positionV>
                 <wp:extent cx="3191608" cy="1776047"/>
-                <wp:effectExtent l="19050" t="19050" r="46990" b="34290"/>
+                <wp:effectExtent l="0" t="0" r="27940" b="15240"/>
                 <wp:wrapNone/>
                 <wp:docPr id="1" name="Rectangle 1"/>
                 <wp:cNvGraphicFramePr/>
@@ -799,7 +799,7 @@
                         <a:prstGeom prst="rect">
                           <a:avLst/>
                         </a:prstGeom>
-                        <a:ln w="50800">
+                        <a:ln w="12700">
                           <a:prstDash val="sysDot"/>
                         </a:ln>
                       </wps:spPr>
@@ -855,7 +855,7 @@
           </mc:Choice>
           <mc:Fallback>
             <w:pict>
-              <v:rect w14:anchorId="6B679E3A" id="Rectangle 1" o:spid="_x0000_s1032" style="position:absolute;margin-left:0;margin-top:1.5pt;width:251.3pt;height:139.85pt;z-index:251659264;visibility:visible;mso-wrap-style:square;mso-wrap-distance-left:9pt;mso-wrap-distance-top:0;mso-wrap-distance-right:9pt;mso-wrap-distance-bottom:0;mso-position-horizontal:absolute;mso-position-horizontal-relative:text;mso-position-vertical:absolute;mso-position-vertical-relative:text;v-text-anchor:middle" o:gfxdata="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" fillcolor="#4472c4 [3204]" strokecolor="#1f3763 [1604]" strokeweight="4pt">
+              <v:rect w14:anchorId="6B679E3A" id="Rectangle 1" o:spid="_x0000_s1032" style="position:absolute;margin-left:0;margin-top:1.5pt;width:251.3pt;height:139.85pt;z-index:251659264;visibility:visible;mso-wrap-style:square;mso-wrap-distance-left:9pt;mso-wrap-distance-top:0;mso-wrap-distance-right:9pt;mso-wrap-distance-bottom:0;mso-position-horizontal:absolute;mso-position-horizontal-relative:text;mso-position-vertical:absolute;mso-position-vertical-relative:text;v-text-anchor:middle" o:gfxdata="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" fillcolor="#4472c4 [3204]" strokecolor="#1f3763 [1604]" strokeweight="1pt">
                 <v:stroke dashstyle="1 1"/>
                 <v:textbox>
                   <w:txbxContent>

</xml_diff>